<commit_message>
thêm api logout khỏi hệ thống
</commit_message>
<xml_diff>
--- a/documents/sprint-2/LoginHandheld.docx
+++ b/documents/sprint-2/LoginHandheld.docx
@@ -85,14 +85,27 @@
       <w:r>
         <w:t xml:space="preserve">Hình  </w:t>
       </w:r>
-      <w:fldSimple w:instr=" SEQ Hình_ \* ARABIC ">
-        <w:r>
-          <w:rPr>
-            <w:noProof/>
-          </w:rPr>
-          <w:t>1</w:t>
-        </w:r>
-      </w:fldSimple>
+      <w:r>
+        <w:fldChar w:fldCharType="begin"/>
+      </w:r>
+      <w:r>
+        <w:instrText xml:space="preserve"> SEQ Hình_ \* ARABIC </w:instrText>
+      </w:r>
+      <w:r>
+        <w:fldChar w:fldCharType="separate"/>
+      </w:r>
+      <w:r>
+        <w:rPr>
+          <w:noProof/>
+        </w:rPr>
+        <w:t>1</w:t>
+      </w:r>
+      <w:r>
+        <w:rPr>
+          <w:noProof/>
+        </w:rPr>
+        <w:fldChar w:fldCharType="end"/>
+      </w:r>
       <w:r>
         <w:t xml:space="preserve">: Đặc tả màn hình </w:t>
       </w:r>
@@ -1935,8 +1948,418 @@
               </w:rPr>
               <w:t>Mã thiết bị</w:t>
             </w:r>
-            <w:bookmarkStart w:id="0" w:name="_GoBack"/>
-            <w:bookmarkEnd w:id="0"/>
+          </w:p>
+        </w:tc>
+      </w:tr>
+    </w:tbl>
+    <w:p>
+      <w:pPr>
+        <w:pStyle w:val="Cp7"/>
+      </w:pPr>
+      <w:r>
+        <w:t>Output:</w:t>
+      </w:r>
+    </w:p>
+    <w:tbl>
+      <w:tblPr>
+        <w:tblStyle w:val="TableGrid"/>
+        <w:tblW w:w="0" w:type="auto"/>
+        <w:tblLook w:val="04A0" w:firstRow="1" w:lastRow="0" w:firstColumn="1" w:lastColumn="0" w:noHBand="0" w:noVBand="1"/>
+      </w:tblPr>
+      <w:tblGrid>
+        <w:gridCol w:w="4675"/>
+        <w:gridCol w:w="4675"/>
+      </w:tblGrid>
+      <w:tr>
+        <w:tc>
+          <w:tcPr>
+            <w:tcW w:w="4675" w:type="dxa"/>
+            <w:shd w:val="clear" w:color="auto" w:fill="ED7D31" w:themeFill="accent2"/>
+          </w:tcPr>
+          <w:p>
+            <w:pPr>
+              <w:rPr>
+                <w:rFonts w:ascii="Times New Roman" w:hAnsi="Times New Roman" w:cs="Times New Roman"/>
+                <w:b/>
+                <w:sz w:val="26"/>
+                <w:szCs w:val="26"/>
+              </w:rPr>
+            </w:pPr>
+            <w:r>
+              <w:rPr>
+                <w:rFonts w:ascii="Times New Roman" w:hAnsi="Times New Roman" w:cs="Times New Roman"/>
+                <w:b/>
+                <w:sz w:val="26"/>
+                <w:szCs w:val="26"/>
+              </w:rPr>
+              <w:t>Data</w:t>
+            </w:r>
+          </w:p>
+        </w:tc>
+        <w:tc>
+          <w:tcPr>
+            <w:tcW w:w="4675" w:type="dxa"/>
+            <w:shd w:val="clear" w:color="auto" w:fill="ED7D31" w:themeFill="accent2"/>
+          </w:tcPr>
+          <w:p>
+            <w:pPr>
+              <w:rPr>
+                <w:rFonts w:ascii="Times New Roman" w:hAnsi="Times New Roman" w:cs="Times New Roman"/>
+                <w:b/>
+                <w:sz w:val="26"/>
+                <w:szCs w:val="26"/>
+              </w:rPr>
+            </w:pPr>
+            <w:r>
+              <w:rPr>
+                <w:rFonts w:ascii="Times New Roman" w:hAnsi="Times New Roman" w:cs="Times New Roman"/>
+                <w:b/>
+                <w:sz w:val="26"/>
+                <w:szCs w:val="26"/>
+              </w:rPr>
+              <w:t>Desc</w:t>
+            </w:r>
+          </w:p>
+        </w:tc>
+      </w:tr>
+      <w:tr>
+        <w:tc>
+          <w:tcPr>
+            <w:tcW w:w="4675" w:type="dxa"/>
+          </w:tcPr>
+          <w:p>
+            <w:pPr>
+              <w:rPr>
+                <w:rFonts w:ascii="Times New Roman" w:hAnsi="Times New Roman" w:cs="Times New Roman"/>
+                <w:sz w:val="26"/>
+                <w:szCs w:val="26"/>
+              </w:rPr>
+            </w:pPr>
+          </w:p>
+        </w:tc>
+        <w:tc>
+          <w:tcPr>
+            <w:tcW w:w="4675" w:type="dxa"/>
+          </w:tcPr>
+          <w:p>
+            <w:pPr>
+              <w:rPr>
+                <w:rFonts w:ascii="Times New Roman" w:hAnsi="Times New Roman" w:cs="Times New Roman"/>
+                <w:sz w:val="26"/>
+                <w:szCs w:val="26"/>
+              </w:rPr>
+            </w:pPr>
+          </w:p>
+        </w:tc>
+      </w:tr>
+    </w:tbl>
+    <w:p>
+      <w:pPr>
+        <w:pStyle w:val="Cp6"/>
+        <w:numPr>
+          <w:ilvl w:val="0"/>
+          <w:numId w:val="4"/>
+        </w:numPr>
+        <w:rPr>
+          <w:shd w:val="clear" w:color="auto" w:fill="F8F9FA"/>
+        </w:rPr>
+      </w:pPr>
+      <w:r>
+        <w:rPr>
+          <w:shd w:val="clear" w:color="auto" w:fill="F8F9FA"/>
+        </w:rPr>
+        <w:lastRenderedPageBreak/>
+        <w:t>PUT api/v2/sites</w:t>
+      </w:r>
+      <w:r>
+        <w:rPr>
+          <w:shd w:val="clear" w:color="auto" w:fill="F8F9FA"/>
+        </w:rPr>
+        <w:t>/{</w:t>
+      </w:r>
+      <w:r>
+        <w:rPr>
+          <w:shd w:val="clear" w:color="auto" w:fill="F8F9FA"/>
+        </w:rPr>
+        <w:t>site</w:t>
+      </w:r>
+      <w:r>
+        <w:rPr>
+          <w:shd w:val="clear" w:color="auto" w:fill="F8F9FA"/>
+        </w:rPr>
+        <w:t>Id}/</w:t>
+      </w:r>
+      <w:r>
+        <w:rPr>
+          <w:shd w:val="clear" w:color="auto" w:fill="F8F9FA"/>
+        </w:rPr>
+        <w:t>ches/{cheId}/</w:t>
+      </w:r>
+      <w:r>
+        <w:rPr>
+          <w:shd w:val="clear" w:color="auto" w:fill="F8F9FA"/>
+        </w:rPr>
+        <w:t>logout</w:t>
+      </w:r>
+    </w:p>
+    <w:p>
+      <w:pPr>
+        <w:pStyle w:val="Cp7"/>
+      </w:pPr>
+      <w:r>
+        <w:t>Desc:</w:t>
+      </w:r>
+      <w:r>
+        <w:t xml:space="preserve"> Đăng </w:t>
+      </w:r>
+      <w:r>
+        <w:t>xuất</w:t>
+      </w:r>
+      <w:r>
+        <w:t xml:space="preserve"> </w:t>
+      </w:r>
+      <w:r>
+        <w:t>khỏi</w:t>
+      </w:r>
+      <w:r>
+        <w:t xml:space="preserve"> hệ thống OPS Web-Mobile. API này được cài đặt phía OPS Web. Trong API này sẽ </w:t>
+      </w:r>
+      <w:r>
+        <w:t>cập nhật</w:t>
+      </w:r>
+      <w:r>
+        <w:t xml:space="preserve"> CHE đó </w:t>
+      </w:r>
+      <w:r>
+        <w:t>ở trạng thái</w:t>
+      </w:r>
+      <w:r>
+        <w:t xml:space="preserve"> </w:t>
+      </w:r>
+      <w:r>
+        <w:t>offline</w:t>
+      </w:r>
+      <w:bookmarkStart w:id="0" w:name="_GoBack"/>
+      <w:bookmarkEnd w:id="0"/>
+      <w:r>
+        <w:t>.</w:t>
+      </w:r>
+    </w:p>
+    <w:p>
+      <w:pPr>
+        <w:pStyle w:val="Cp7"/>
+        <w:rPr>
+          <w:sz w:val="26"/>
+          <w:szCs w:val="26"/>
+        </w:rPr>
+      </w:pPr>
+      <w:r>
+        <w:rPr>
+          <w:sz w:val="26"/>
+          <w:szCs w:val="26"/>
+        </w:rPr>
+        <w:t>Input:</w:t>
+      </w:r>
+    </w:p>
+    <w:tbl>
+      <w:tblPr>
+        <w:tblStyle w:val="TableGrid"/>
+        <w:tblW w:w="0" w:type="auto"/>
+        <w:tblLook w:val="04A0" w:firstRow="1" w:lastRow="0" w:firstColumn="1" w:lastColumn="0" w:noHBand="0" w:noVBand="1"/>
+      </w:tblPr>
+      <w:tblGrid>
+        <w:gridCol w:w="4675"/>
+        <w:gridCol w:w="4675"/>
+      </w:tblGrid>
+      <w:tr>
+        <w:tc>
+          <w:tcPr>
+            <w:tcW w:w="4675" w:type="dxa"/>
+            <w:shd w:val="clear" w:color="auto" w:fill="ED7D31" w:themeFill="accent2"/>
+          </w:tcPr>
+          <w:p>
+            <w:pPr>
+              <w:rPr>
+                <w:rFonts w:ascii="Times New Roman" w:hAnsi="Times New Roman" w:cs="Times New Roman"/>
+                <w:b/>
+                <w:sz w:val="26"/>
+                <w:szCs w:val="26"/>
+              </w:rPr>
+            </w:pPr>
+            <w:r>
+              <w:rPr>
+                <w:rFonts w:ascii="Times New Roman" w:hAnsi="Times New Roman" w:cs="Times New Roman"/>
+                <w:b/>
+                <w:sz w:val="26"/>
+                <w:szCs w:val="26"/>
+              </w:rPr>
+              <w:t>Paramatter</w:t>
+            </w:r>
+          </w:p>
+        </w:tc>
+        <w:tc>
+          <w:tcPr>
+            <w:tcW w:w="4675" w:type="dxa"/>
+            <w:shd w:val="clear" w:color="auto" w:fill="ED7D31" w:themeFill="accent2"/>
+          </w:tcPr>
+          <w:p>
+            <w:pPr>
+              <w:rPr>
+                <w:rFonts w:ascii="Times New Roman" w:hAnsi="Times New Roman" w:cs="Times New Roman"/>
+                <w:b/>
+                <w:sz w:val="26"/>
+                <w:szCs w:val="26"/>
+              </w:rPr>
+            </w:pPr>
+            <w:r>
+              <w:rPr>
+                <w:rFonts w:ascii="Times New Roman" w:hAnsi="Times New Roman" w:cs="Times New Roman"/>
+                <w:b/>
+                <w:sz w:val="26"/>
+                <w:szCs w:val="26"/>
+              </w:rPr>
+              <w:t>D</w:t>
+            </w:r>
+            <w:r>
+              <w:rPr>
+                <w:rFonts w:ascii="Times New Roman" w:hAnsi="Times New Roman" w:cs="Times New Roman"/>
+                <w:b/>
+                <w:sz w:val="26"/>
+                <w:szCs w:val="26"/>
+              </w:rPr>
+              <w:t>esc</w:t>
+            </w:r>
+          </w:p>
+        </w:tc>
+      </w:tr>
+      <w:tr>
+        <w:tc>
+          <w:tcPr>
+            <w:tcW w:w="4675" w:type="dxa"/>
+          </w:tcPr>
+          <w:p>
+            <w:pPr>
+              <w:rPr>
+                <w:rFonts w:ascii="Times New Roman" w:hAnsi="Times New Roman" w:cs="Times New Roman"/>
+                <w:sz w:val="26"/>
+                <w:szCs w:val="26"/>
+              </w:rPr>
+            </w:pPr>
+            <w:r>
+              <w:rPr>
+                <w:rFonts w:ascii="Times New Roman" w:hAnsi="Times New Roman" w:cs="Times New Roman"/>
+                <w:sz w:val="26"/>
+                <w:szCs w:val="26"/>
+              </w:rPr>
+              <w:t>siteId</w:t>
+            </w:r>
+          </w:p>
+        </w:tc>
+        <w:tc>
+          <w:tcPr>
+            <w:tcW w:w="4675" w:type="dxa"/>
+          </w:tcPr>
+          <w:p>
+            <w:pPr>
+              <w:pStyle w:val="Cp7"/>
+            </w:pPr>
+            <w:r>
+              <w:rPr>
+                <w:color w:val="172B4D"/>
+                <w:shd w:val="clear" w:color="auto" w:fill="FFFFFF"/>
+              </w:rPr>
+              <w:t xml:space="preserve">Mã site, Vd: CTL, HP,... </w:t>
+            </w:r>
+          </w:p>
+        </w:tc>
+      </w:tr>
+      <w:tr>
+        <w:tc>
+          <w:tcPr>
+            <w:tcW w:w="4675" w:type="dxa"/>
+          </w:tcPr>
+          <w:p>
+            <w:pPr>
+              <w:rPr>
+                <w:rFonts w:ascii="Times New Roman" w:hAnsi="Times New Roman" w:cs="Times New Roman"/>
+                <w:sz w:val="26"/>
+                <w:szCs w:val="26"/>
+              </w:rPr>
+            </w:pPr>
+            <w:r>
+              <w:rPr>
+                <w:rFonts w:ascii="Times New Roman" w:hAnsi="Times New Roman" w:cs="Times New Roman"/>
+                <w:sz w:val="26"/>
+                <w:szCs w:val="26"/>
+              </w:rPr>
+              <w:t>cheId</w:t>
+            </w:r>
+          </w:p>
+        </w:tc>
+        <w:tc>
+          <w:tcPr>
+            <w:tcW w:w="4675" w:type="dxa"/>
+          </w:tcPr>
+          <w:p>
+            <w:pPr>
+              <w:pStyle w:val="Cp7"/>
+              <w:rPr>
+                <w:color w:val="172B4D"/>
+                <w:shd w:val="clear" w:color="auto" w:fill="FFFFFF"/>
+              </w:rPr>
+            </w:pPr>
+            <w:r>
+              <w:rPr>
+                <w:color w:val="172B4D"/>
+                <w:shd w:val="clear" w:color="auto" w:fill="FFFFFF"/>
+              </w:rPr>
+              <w:t>Mã phương tiện</w:t>
+            </w:r>
+          </w:p>
+        </w:tc>
+      </w:tr>
+      <w:tr>
+        <w:tc>
+          <w:tcPr>
+            <w:tcW w:w="4675" w:type="dxa"/>
+          </w:tcPr>
+          <w:p>
+            <w:pPr>
+              <w:rPr>
+                <w:rFonts w:ascii="Times New Roman" w:hAnsi="Times New Roman" w:cs="Times New Roman"/>
+                <w:sz w:val="26"/>
+                <w:szCs w:val="26"/>
+              </w:rPr>
+            </w:pPr>
+            <w:r>
+              <w:rPr>
+                <w:rFonts w:ascii="Times New Roman" w:hAnsi="Times New Roman" w:cs="Times New Roman"/>
+                <w:sz w:val="26"/>
+                <w:szCs w:val="26"/>
+              </w:rPr>
+              <w:t>deviceId</w:t>
+            </w:r>
+          </w:p>
+        </w:tc>
+        <w:tc>
+          <w:tcPr>
+            <w:tcW w:w="4675" w:type="dxa"/>
+          </w:tcPr>
+          <w:p>
+            <w:pPr>
+              <w:pStyle w:val="Cp7"/>
+              <w:rPr>
+                <w:color w:val="172B4D"/>
+                <w:shd w:val="clear" w:color="auto" w:fill="FFFFFF"/>
+              </w:rPr>
+            </w:pPr>
+            <w:r>
+              <w:rPr>
+                <w:color w:val="172B4D"/>
+                <w:shd w:val="clear" w:color="auto" w:fill="FFFFFF"/>
+              </w:rPr>
+              <w:t>Mã thiết bị</w:t>
+            </w:r>
           </w:p>
         </w:tc>
       </w:tr>

</xml_diff>

<commit_message>
cập nhật tài liệu handheld
</commit_message>
<xml_diff>
--- a/documents/sprint-2/LoginHandheld.docx
+++ b/documents/sprint-2/LoginHandheld.docx
@@ -2031,10 +2031,418 @@
             <w:pPr>
               <w:rPr>
                 <w:rFonts w:ascii="Times New Roman" w:hAnsi="Times New Roman" w:cs="Times New Roman"/>
-                <w:sz w:val="26"/>
-                <w:szCs w:val="26"/>
-              </w:rPr>
-            </w:pPr>
+                <w:color w:val="172B4D"/>
+                <w:sz w:val="26"/>
+                <w:szCs w:val="26"/>
+                <w:shd w:val="clear" w:color="auto" w:fill="FFFFFF"/>
+              </w:rPr>
+            </w:pPr>
+            <w:r>
+              <w:rPr>
+                <w:rFonts w:ascii="Times New Roman" w:hAnsi="Times New Roman" w:cs="Times New Roman"/>
+                <w:color w:val="172B4D"/>
+                <w:sz w:val="26"/>
+                <w:szCs w:val="26"/>
+                <w:shd w:val="clear" w:color="auto" w:fill="FFFFFF"/>
+              </w:rPr>
+              <w:t>{</w:t>
+            </w:r>
+          </w:p>
+          <w:p>
+            <w:pPr>
+              <w:rPr>
+                <w:rFonts w:ascii="Times New Roman" w:hAnsi="Times New Roman" w:cs="Times New Roman"/>
+                <w:color w:val="172B4D"/>
+                <w:sz w:val="26"/>
+                <w:szCs w:val="26"/>
+                <w:shd w:val="clear" w:color="auto" w:fill="FFFFFF"/>
+              </w:rPr>
+            </w:pPr>
+            <w:r>
+              <w:rPr>
+                <w:rFonts w:ascii="Times New Roman" w:hAnsi="Times New Roman" w:cs="Times New Roman"/>
+                <w:color w:val="172B4D"/>
+                <w:sz w:val="26"/>
+                <w:szCs w:val="26"/>
+                <w:shd w:val="clear" w:color="auto" w:fill="FFFFFF"/>
+              </w:rPr>
+              <w:t xml:space="preserve">    </w:t>
+            </w:r>
+            <w:r>
+              <w:rPr>
+                <w:rFonts w:ascii="Times New Roman" w:hAnsi="Times New Roman" w:cs="Times New Roman"/>
+                <w:color w:val="172B4D"/>
+                <w:sz w:val="26"/>
+                <w:szCs w:val="26"/>
+                <w:shd w:val="clear" w:color="auto" w:fill="FFFFFF"/>
+              </w:rPr>
+              <w:t>"</w:t>
+            </w:r>
+            <w:r>
+              <w:rPr>
+                <w:rFonts w:ascii="Times New Roman" w:hAnsi="Times New Roman" w:cs="Times New Roman"/>
+                <w:color w:val="172B4D"/>
+                <w:sz w:val="26"/>
+                <w:szCs w:val="26"/>
+                <w:shd w:val="clear" w:color="auto" w:fill="FFFFFF"/>
+              </w:rPr>
+              <w:t>IsSuccess</w:t>
+            </w:r>
+            <w:r>
+              <w:rPr>
+                <w:rFonts w:ascii="Times New Roman" w:hAnsi="Times New Roman" w:cs="Times New Roman"/>
+                <w:color w:val="172B4D"/>
+                <w:sz w:val="26"/>
+                <w:szCs w:val="26"/>
+                <w:shd w:val="clear" w:color="auto" w:fill="FFFFFF"/>
+              </w:rPr>
+              <w:t>"</w:t>
+            </w:r>
+            <w:r>
+              <w:rPr>
+                <w:rFonts w:ascii="Times New Roman" w:hAnsi="Times New Roman" w:cs="Times New Roman"/>
+                <w:color w:val="172B4D"/>
+                <w:sz w:val="26"/>
+                <w:szCs w:val="26"/>
+                <w:shd w:val="clear" w:color="auto" w:fill="FFFFFF"/>
+              </w:rPr>
+              <w:t xml:space="preserve">: </w:t>
+            </w:r>
+            <w:r>
+              <w:rPr>
+                <w:rFonts w:ascii="Times New Roman" w:hAnsi="Times New Roman" w:cs="Times New Roman"/>
+                <w:color w:val="172B4D"/>
+                <w:sz w:val="26"/>
+                <w:szCs w:val="26"/>
+                <w:shd w:val="clear" w:color="auto" w:fill="FFFFFF"/>
+              </w:rPr>
+              <w:t>"</w:t>
+            </w:r>
+            <w:r>
+              <w:rPr>
+                <w:rFonts w:ascii="Times New Roman" w:hAnsi="Times New Roman" w:cs="Times New Roman"/>
+                <w:color w:val="172B4D"/>
+                <w:sz w:val="26"/>
+                <w:szCs w:val="26"/>
+                <w:shd w:val="clear" w:color="auto" w:fill="FFFFFF"/>
+              </w:rPr>
+              <w:t>&lt;</w:t>
+            </w:r>
+            <w:r>
+              <w:rPr>
+                <w:rFonts w:ascii="Times New Roman" w:hAnsi="Times New Roman" w:cs="Times New Roman"/>
+                <w:color w:val="172B4D"/>
+                <w:sz w:val="26"/>
+                <w:szCs w:val="26"/>
+                <w:shd w:val="clear" w:color="auto" w:fill="FFFFFF"/>
+              </w:rPr>
+              <w:t>isSuccess</w:t>
+            </w:r>
+            <w:r>
+              <w:rPr>
+                <w:rFonts w:ascii="Times New Roman" w:hAnsi="Times New Roman" w:cs="Times New Roman"/>
+                <w:color w:val="172B4D"/>
+                <w:sz w:val="26"/>
+                <w:szCs w:val="26"/>
+                <w:shd w:val="clear" w:color="auto" w:fill="FFFFFF"/>
+              </w:rPr>
+              <w:t>&gt;</w:t>
+            </w:r>
+            <w:r>
+              <w:rPr>
+                <w:rFonts w:ascii="Times New Roman" w:hAnsi="Times New Roman" w:cs="Times New Roman"/>
+                <w:color w:val="172B4D"/>
+                <w:sz w:val="26"/>
+                <w:szCs w:val="26"/>
+                <w:shd w:val="clear" w:color="auto" w:fill="FFFFFF"/>
+              </w:rPr>
+              <w:t>"</w:t>
+            </w:r>
+            <w:r>
+              <w:rPr>
+                <w:rFonts w:ascii="Times New Roman" w:hAnsi="Times New Roman" w:cs="Times New Roman"/>
+                <w:color w:val="172B4D"/>
+                <w:sz w:val="26"/>
+                <w:szCs w:val="26"/>
+                <w:shd w:val="clear" w:color="auto" w:fill="FFFFFF"/>
+              </w:rPr>
+              <w:t>,</w:t>
+            </w:r>
+          </w:p>
+          <w:p>
+            <w:pPr>
+              <w:rPr>
+                <w:rFonts w:ascii="Times New Roman" w:hAnsi="Times New Roman" w:cs="Times New Roman"/>
+                <w:color w:val="172B4D"/>
+                <w:sz w:val="26"/>
+                <w:szCs w:val="26"/>
+                <w:shd w:val="clear" w:color="auto" w:fill="FFFFFF"/>
+              </w:rPr>
+            </w:pPr>
+            <w:r>
+              <w:rPr>
+                <w:rFonts w:ascii="Times New Roman" w:hAnsi="Times New Roman" w:cs="Times New Roman"/>
+                <w:color w:val="172B4D"/>
+                <w:sz w:val="26"/>
+                <w:szCs w:val="26"/>
+                <w:shd w:val="clear" w:color="auto" w:fill="FFFFFF"/>
+              </w:rPr>
+              <w:t xml:space="preserve">    </w:t>
+            </w:r>
+            <w:r>
+              <w:rPr>
+                <w:rFonts w:ascii="Times New Roman" w:hAnsi="Times New Roman" w:cs="Times New Roman"/>
+                <w:color w:val="172B4D"/>
+                <w:sz w:val="26"/>
+                <w:szCs w:val="26"/>
+                <w:shd w:val="clear" w:color="auto" w:fill="FFFFFF"/>
+              </w:rPr>
+              <w:t>"</w:t>
+            </w:r>
+            <w:r>
+              <w:rPr>
+                <w:rFonts w:ascii="Times New Roman" w:hAnsi="Times New Roman" w:cs="Times New Roman"/>
+                <w:color w:val="172B4D"/>
+                <w:sz w:val="26"/>
+                <w:szCs w:val="26"/>
+                <w:shd w:val="clear" w:color="auto" w:fill="FFFFFF"/>
+              </w:rPr>
+              <w:t>Message</w:t>
+            </w:r>
+            <w:r>
+              <w:rPr>
+                <w:rFonts w:ascii="Times New Roman" w:hAnsi="Times New Roman" w:cs="Times New Roman"/>
+                <w:color w:val="172B4D"/>
+                <w:sz w:val="26"/>
+                <w:szCs w:val="26"/>
+                <w:shd w:val="clear" w:color="auto" w:fill="FFFFFF"/>
+              </w:rPr>
+              <w:t>"</w:t>
+            </w:r>
+            <w:r>
+              <w:rPr>
+                <w:rFonts w:ascii="Times New Roman" w:hAnsi="Times New Roman" w:cs="Times New Roman"/>
+                <w:color w:val="172B4D"/>
+                <w:sz w:val="26"/>
+                <w:szCs w:val="26"/>
+                <w:shd w:val="clear" w:color="auto" w:fill="FFFFFF"/>
+              </w:rPr>
+              <w:t xml:space="preserve">: </w:t>
+            </w:r>
+            <w:r>
+              <w:rPr>
+                <w:rFonts w:ascii="Times New Roman" w:hAnsi="Times New Roman" w:cs="Times New Roman"/>
+                <w:color w:val="172B4D"/>
+                <w:sz w:val="26"/>
+                <w:szCs w:val="26"/>
+                <w:shd w:val="clear" w:color="auto" w:fill="FFFFFF"/>
+              </w:rPr>
+              <w:t>"</w:t>
+            </w:r>
+            <w:r>
+              <w:rPr>
+                <w:rFonts w:ascii="Times New Roman" w:hAnsi="Times New Roman" w:cs="Times New Roman"/>
+                <w:color w:val="172B4D"/>
+                <w:sz w:val="26"/>
+                <w:szCs w:val="26"/>
+                <w:shd w:val="clear" w:color="auto" w:fill="FFFFFF"/>
+              </w:rPr>
+              <w:t>&lt;</w:t>
+            </w:r>
+            <w:r>
+              <w:rPr>
+                <w:rFonts w:ascii="Times New Roman" w:hAnsi="Times New Roman" w:cs="Times New Roman"/>
+                <w:color w:val="172B4D"/>
+                <w:sz w:val="26"/>
+                <w:szCs w:val="26"/>
+                <w:shd w:val="clear" w:color="auto" w:fill="FFFFFF"/>
+              </w:rPr>
+              <w:t>Message</w:t>
+            </w:r>
+            <w:r>
+              <w:rPr>
+                <w:rFonts w:ascii="Times New Roman" w:hAnsi="Times New Roman" w:cs="Times New Roman"/>
+                <w:color w:val="172B4D"/>
+                <w:sz w:val="26"/>
+                <w:szCs w:val="26"/>
+                <w:shd w:val="clear" w:color="auto" w:fill="FFFFFF"/>
+              </w:rPr>
+              <w:t>&gt;</w:t>
+            </w:r>
+            <w:r>
+              <w:rPr>
+                <w:rFonts w:ascii="Times New Roman" w:hAnsi="Times New Roman" w:cs="Times New Roman"/>
+                <w:color w:val="172B4D"/>
+                <w:sz w:val="26"/>
+                <w:szCs w:val="26"/>
+                <w:shd w:val="clear" w:color="auto" w:fill="FFFFFF"/>
+              </w:rPr>
+              <w:t>"</w:t>
+            </w:r>
+            <w:r>
+              <w:rPr>
+                <w:rFonts w:ascii="Times New Roman" w:hAnsi="Times New Roman" w:cs="Times New Roman"/>
+                <w:color w:val="172B4D"/>
+                <w:sz w:val="26"/>
+                <w:szCs w:val="26"/>
+                <w:shd w:val="clear" w:color="auto" w:fill="FFFFFF"/>
+              </w:rPr>
+              <w:t>,</w:t>
+            </w:r>
+          </w:p>
+          <w:p>
+            <w:pPr>
+              <w:rPr>
+                <w:rFonts w:ascii="Times New Roman" w:hAnsi="Times New Roman" w:cs="Times New Roman"/>
+                <w:color w:val="172B4D"/>
+                <w:sz w:val="26"/>
+                <w:szCs w:val="26"/>
+                <w:shd w:val="clear" w:color="auto" w:fill="FFFFFF"/>
+              </w:rPr>
+            </w:pPr>
+            <w:r>
+              <w:rPr>
+                <w:rFonts w:ascii="Times New Roman" w:hAnsi="Times New Roman" w:cs="Times New Roman"/>
+                <w:color w:val="172B4D"/>
+                <w:sz w:val="26"/>
+                <w:szCs w:val="26"/>
+                <w:shd w:val="clear" w:color="auto" w:fill="FFFFFF"/>
+              </w:rPr>
+              <w:lastRenderedPageBreak/>
+              <w:t xml:space="preserve">    </w:t>
+            </w:r>
+            <w:r>
+              <w:rPr>
+                <w:rFonts w:ascii="Times New Roman" w:hAnsi="Times New Roman" w:cs="Times New Roman"/>
+                <w:color w:val="172B4D"/>
+                <w:sz w:val="26"/>
+                <w:szCs w:val="26"/>
+                <w:shd w:val="clear" w:color="auto" w:fill="FFFFFF"/>
+              </w:rPr>
+              <w:t>"</w:t>
+            </w:r>
+            <w:r>
+              <w:rPr>
+                <w:rFonts w:ascii="Times New Roman" w:hAnsi="Times New Roman" w:cs="Times New Roman"/>
+                <w:color w:val="172B4D"/>
+                <w:sz w:val="26"/>
+                <w:szCs w:val="26"/>
+                <w:shd w:val="clear" w:color="auto" w:fill="FFFFFF"/>
+              </w:rPr>
+              <w:t>Data</w:t>
+            </w:r>
+            <w:r>
+              <w:rPr>
+                <w:rFonts w:ascii="Times New Roman" w:hAnsi="Times New Roman" w:cs="Times New Roman"/>
+                <w:color w:val="172B4D"/>
+                <w:sz w:val="26"/>
+                <w:szCs w:val="26"/>
+                <w:shd w:val="clear" w:color="auto" w:fill="FFFFFF"/>
+              </w:rPr>
+              <w:t>"</w:t>
+            </w:r>
+            <w:r>
+              <w:rPr>
+                <w:rFonts w:ascii="Times New Roman" w:hAnsi="Times New Roman" w:cs="Times New Roman"/>
+                <w:color w:val="172B4D"/>
+                <w:sz w:val="26"/>
+                <w:szCs w:val="26"/>
+                <w:shd w:val="clear" w:color="auto" w:fill="FFFFFF"/>
+              </w:rPr>
+              <w:t xml:space="preserve">: </w:t>
+            </w:r>
+            <w:r>
+              <w:rPr>
+                <w:rFonts w:ascii="Times New Roman" w:hAnsi="Times New Roman" w:cs="Times New Roman"/>
+                <w:color w:val="172B4D"/>
+                <w:sz w:val="26"/>
+                <w:szCs w:val="26"/>
+                <w:shd w:val="clear" w:color="auto" w:fill="FFFFFF"/>
+              </w:rPr>
+              <w:t>"</w:t>
+            </w:r>
+            <w:r>
+              <w:rPr>
+                <w:rFonts w:ascii="Times New Roman" w:hAnsi="Times New Roman" w:cs="Times New Roman"/>
+                <w:color w:val="172B4D"/>
+                <w:sz w:val="26"/>
+                <w:szCs w:val="26"/>
+                <w:shd w:val="clear" w:color="auto" w:fill="FFFFFF"/>
+              </w:rPr>
+              <w:t>&lt;</w:t>
+            </w:r>
+            <w:r>
+              <w:rPr>
+                <w:rFonts w:ascii="Times New Roman" w:hAnsi="Times New Roman" w:cs="Times New Roman"/>
+                <w:color w:val="172B4D"/>
+                <w:sz w:val="26"/>
+                <w:szCs w:val="26"/>
+                <w:shd w:val="clear" w:color="auto" w:fill="FFFFFF"/>
+              </w:rPr>
+              <w:t>data</w:t>
+            </w:r>
+            <w:r>
+              <w:rPr>
+                <w:rFonts w:ascii="Times New Roman" w:hAnsi="Times New Roman" w:cs="Times New Roman"/>
+                <w:color w:val="172B4D"/>
+                <w:sz w:val="26"/>
+                <w:szCs w:val="26"/>
+                <w:shd w:val="clear" w:color="auto" w:fill="FFFFFF"/>
+              </w:rPr>
+              <w:t>&gt;</w:t>
+            </w:r>
+            <w:r>
+              <w:rPr>
+                <w:rFonts w:ascii="Times New Roman" w:hAnsi="Times New Roman" w:cs="Times New Roman"/>
+                <w:color w:val="172B4D"/>
+                <w:sz w:val="26"/>
+                <w:szCs w:val="26"/>
+                <w:shd w:val="clear" w:color="auto" w:fill="FFFFFF"/>
+              </w:rPr>
+              <w:t>"</w:t>
+            </w:r>
+            <w:r>
+              <w:rPr>
+                <w:rFonts w:ascii="Times New Roman" w:hAnsi="Times New Roman" w:cs="Times New Roman"/>
+                <w:color w:val="172B4D"/>
+                <w:sz w:val="26"/>
+                <w:szCs w:val="26"/>
+                <w:shd w:val="clear" w:color="auto" w:fill="FFFFFF"/>
+              </w:rPr>
+              <w:t>,</w:t>
+            </w:r>
+          </w:p>
+          <w:p>
+            <w:pPr>
+              <w:rPr>
+                <w:rFonts w:ascii="Times New Roman" w:hAnsi="Times New Roman" w:cs="Times New Roman"/>
+                <w:color w:val="172B4D"/>
+                <w:sz w:val="26"/>
+                <w:szCs w:val="26"/>
+                <w:shd w:val="clear" w:color="auto" w:fill="FFFFFF"/>
+              </w:rPr>
+            </w:pPr>
+          </w:p>
+          <w:p>
+            <w:pPr>
+              <w:rPr>
+                <w:rFonts w:ascii="Times New Roman" w:hAnsi="Times New Roman" w:cs="Times New Roman"/>
+                <w:color w:val="172B4D"/>
+                <w:sz w:val="26"/>
+                <w:szCs w:val="26"/>
+                <w:shd w:val="clear" w:color="auto" w:fill="FFFFFF"/>
+              </w:rPr>
+            </w:pPr>
+            <w:r>
+              <w:rPr>
+                <w:rFonts w:ascii="Times New Roman" w:hAnsi="Times New Roman" w:cs="Times New Roman"/>
+                <w:color w:val="172B4D"/>
+                <w:sz w:val="26"/>
+                <w:szCs w:val="26"/>
+                <w:shd w:val="clear" w:color="auto" w:fill="FFFFFF"/>
+              </w:rPr>
+              <w:t>}</w:t>
+            </w:r>
           </w:p>
         </w:tc>
         <w:tc>
@@ -2043,12 +2451,26 @@
           </w:tcPr>
           <w:p>
             <w:pPr>
-              <w:rPr>
-                <w:rFonts w:ascii="Times New Roman" w:hAnsi="Times New Roman" w:cs="Times New Roman"/>
-                <w:sz w:val="26"/>
-                <w:szCs w:val="26"/>
-              </w:rPr>
-            </w:pPr>
+              <w:pStyle w:val="ListParagraph"/>
+              <w:numPr>
+                <w:ilvl w:val="0"/>
+                <w:numId w:val="13"/>
+              </w:numPr>
+              <w:rPr>
+                <w:rFonts w:ascii="Times New Roman" w:hAnsi="Times New Roman" w:cs="Times New Roman"/>
+                <w:sz w:val="26"/>
+                <w:szCs w:val="26"/>
+              </w:rPr>
+            </w:pPr>
+            <w:r>
+              <w:rPr>
+                <w:rFonts w:ascii="Times New Roman" w:hAnsi="Times New Roman" w:cs="Times New Roman"/>
+                <w:sz w:val="26"/>
+                <w:szCs w:val="26"/>
+              </w:rPr>
+              <w:lastRenderedPageBreak/>
+              <w:t xml:space="preserve">&lt;data&gt;: Mã đối tượng User Working </w:t>
+            </w:r>
           </w:p>
         </w:tc>
       </w:tr>
@@ -2139,8 +2561,6 @@
       <w:r>
         <w:t>offline</w:t>
       </w:r>
-      <w:bookmarkStart w:id="0" w:name="_GoBack"/>
-      <w:bookmarkEnd w:id="0"/>
       <w:r>
         <w:t>.</w:t>
       </w:r>
@@ -2443,10 +2863,357 @@
             <w:pPr>
               <w:rPr>
                 <w:rFonts w:ascii="Times New Roman" w:hAnsi="Times New Roman" w:cs="Times New Roman"/>
-                <w:sz w:val="26"/>
-                <w:szCs w:val="26"/>
-              </w:rPr>
-            </w:pPr>
+                <w:color w:val="172B4D"/>
+                <w:sz w:val="26"/>
+                <w:szCs w:val="26"/>
+                <w:shd w:val="clear" w:color="auto" w:fill="FFFFFF"/>
+              </w:rPr>
+            </w:pPr>
+            <w:r>
+              <w:rPr>
+                <w:rFonts w:ascii="Times New Roman" w:hAnsi="Times New Roman" w:cs="Times New Roman"/>
+                <w:color w:val="172B4D"/>
+                <w:sz w:val="26"/>
+                <w:szCs w:val="26"/>
+                <w:shd w:val="clear" w:color="auto" w:fill="FFFFFF"/>
+              </w:rPr>
+              <w:t>{</w:t>
+            </w:r>
+          </w:p>
+          <w:p>
+            <w:pPr>
+              <w:rPr>
+                <w:rFonts w:ascii="Times New Roman" w:hAnsi="Times New Roman" w:cs="Times New Roman"/>
+                <w:color w:val="172B4D"/>
+                <w:sz w:val="26"/>
+                <w:szCs w:val="26"/>
+                <w:shd w:val="clear" w:color="auto" w:fill="FFFFFF"/>
+              </w:rPr>
+            </w:pPr>
+            <w:r>
+              <w:rPr>
+                <w:rFonts w:ascii="Times New Roman" w:hAnsi="Times New Roman" w:cs="Times New Roman"/>
+                <w:color w:val="172B4D"/>
+                <w:sz w:val="26"/>
+                <w:szCs w:val="26"/>
+                <w:shd w:val="clear" w:color="auto" w:fill="FFFFFF"/>
+              </w:rPr>
+              <w:t xml:space="preserve">    </w:t>
+            </w:r>
+            <w:r>
+              <w:rPr>
+                <w:rFonts w:ascii="Times New Roman" w:hAnsi="Times New Roman" w:cs="Times New Roman"/>
+                <w:color w:val="172B4D"/>
+                <w:sz w:val="26"/>
+                <w:szCs w:val="26"/>
+                <w:shd w:val="clear" w:color="auto" w:fill="FFFFFF"/>
+              </w:rPr>
+              <w:t>"</w:t>
+            </w:r>
+            <w:r>
+              <w:rPr>
+                <w:rFonts w:ascii="Times New Roman" w:hAnsi="Times New Roman" w:cs="Times New Roman"/>
+                <w:color w:val="172B4D"/>
+                <w:sz w:val="26"/>
+                <w:szCs w:val="26"/>
+                <w:shd w:val="clear" w:color="auto" w:fill="FFFFFF"/>
+              </w:rPr>
+              <w:t>IsSuccess</w:t>
+            </w:r>
+            <w:r>
+              <w:rPr>
+                <w:rFonts w:ascii="Times New Roman" w:hAnsi="Times New Roman" w:cs="Times New Roman"/>
+                <w:color w:val="172B4D"/>
+                <w:sz w:val="26"/>
+                <w:szCs w:val="26"/>
+                <w:shd w:val="clear" w:color="auto" w:fill="FFFFFF"/>
+              </w:rPr>
+              <w:t>"</w:t>
+            </w:r>
+            <w:r>
+              <w:rPr>
+                <w:rFonts w:ascii="Times New Roman" w:hAnsi="Times New Roman" w:cs="Times New Roman"/>
+                <w:color w:val="172B4D"/>
+                <w:sz w:val="26"/>
+                <w:szCs w:val="26"/>
+                <w:shd w:val="clear" w:color="auto" w:fill="FFFFFF"/>
+              </w:rPr>
+              <w:t xml:space="preserve">: </w:t>
+            </w:r>
+            <w:r>
+              <w:rPr>
+                <w:rFonts w:ascii="Times New Roman" w:hAnsi="Times New Roman" w:cs="Times New Roman"/>
+                <w:color w:val="172B4D"/>
+                <w:sz w:val="26"/>
+                <w:szCs w:val="26"/>
+                <w:shd w:val="clear" w:color="auto" w:fill="FFFFFF"/>
+              </w:rPr>
+              <w:t>"</w:t>
+            </w:r>
+            <w:r>
+              <w:rPr>
+                <w:rFonts w:ascii="Times New Roman" w:hAnsi="Times New Roman" w:cs="Times New Roman"/>
+                <w:color w:val="172B4D"/>
+                <w:sz w:val="26"/>
+                <w:szCs w:val="26"/>
+                <w:shd w:val="clear" w:color="auto" w:fill="FFFFFF"/>
+              </w:rPr>
+              <w:t>&lt;isSuccess&gt;</w:t>
+            </w:r>
+            <w:r>
+              <w:rPr>
+                <w:rFonts w:ascii="Times New Roman" w:hAnsi="Times New Roman" w:cs="Times New Roman"/>
+                <w:color w:val="172B4D"/>
+                <w:sz w:val="26"/>
+                <w:szCs w:val="26"/>
+                <w:shd w:val="clear" w:color="auto" w:fill="FFFFFF"/>
+              </w:rPr>
+              <w:t>"</w:t>
+            </w:r>
+            <w:r>
+              <w:rPr>
+                <w:rFonts w:ascii="Times New Roman" w:hAnsi="Times New Roman" w:cs="Times New Roman"/>
+                <w:color w:val="172B4D"/>
+                <w:sz w:val="26"/>
+                <w:szCs w:val="26"/>
+                <w:shd w:val="clear" w:color="auto" w:fill="FFFFFF"/>
+              </w:rPr>
+              <w:t>,</w:t>
+            </w:r>
+          </w:p>
+          <w:p>
+            <w:pPr>
+              <w:rPr>
+                <w:rFonts w:ascii="Times New Roman" w:hAnsi="Times New Roman" w:cs="Times New Roman"/>
+                <w:color w:val="172B4D"/>
+                <w:sz w:val="26"/>
+                <w:szCs w:val="26"/>
+                <w:shd w:val="clear" w:color="auto" w:fill="FFFFFF"/>
+              </w:rPr>
+            </w:pPr>
+            <w:r>
+              <w:rPr>
+                <w:rFonts w:ascii="Times New Roman" w:hAnsi="Times New Roman" w:cs="Times New Roman"/>
+                <w:color w:val="172B4D"/>
+                <w:sz w:val="26"/>
+                <w:szCs w:val="26"/>
+                <w:shd w:val="clear" w:color="auto" w:fill="FFFFFF"/>
+              </w:rPr>
+              <w:t xml:space="preserve">    </w:t>
+            </w:r>
+            <w:r>
+              <w:rPr>
+                <w:rFonts w:ascii="Times New Roman" w:hAnsi="Times New Roman" w:cs="Times New Roman"/>
+                <w:color w:val="172B4D"/>
+                <w:sz w:val="26"/>
+                <w:szCs w:val="26"/>
+                <w:shd w:val="clear" w:color="auto" w:fill="FFFFFF"/>
+              </w:rPr>
+              <w:t>"</w:t>
+            </w:r>
+            <w:r>
+              <w:rPr>
+                <w:rFonts w:ascii="Times New Roman" w:hAnsi="Times New Roman" w:cs="Times New Roman"/>
+                <w:color w:val="172B4D"/>
+                <w:sz w:val="26"/>
+                <w:szCs w:val="26"/>
+                <w:shd w:val="clear" w:color="auto" w:fill="FFFFFF"/>
+              </w:rPr>
+              <w:t>Message</w:t>
+            </w:r>
+            <w:r>
+              <w:rPr>
+                <w:rFonts w:ascii="Times New Roman" w:hAnsi="Times New Roman" w:cs="Times New Roman"/>
+                <w:color w:val="172B4D"/>
+                <w:sz w:val="26"/>
+                <w:szCs w:val="26"/>
+                <w:shd w:val="clear" w:color="auto" w:fill="FFFFFF"/>
+              </w:rPr>
+              <w:t>"</w:t>
+            </w:r>
+            <w:r>
+              <w:rPr>
+                <w:rFonts w:ascii="Times New Roman" w:hAnsi="Times New Roman" w:cs="Times New Roman"/>
+                <w:color w:val="172B4D"/>
+                <w:sz w:val="26"/>
+                <w:szCs w:val="26"/>
+                <w:shd w:val="clear" w:color="auto" w:fill="FFFFFF"/>
+              </w:rPr>
+              <w:t xml:space="preserve">: </w:t>
+            </w:r>
+            <w:r>
+              <w:rPr>
+                <w:rFonts w:ascii="Times New Roman" w:hAnsi="Times New Roman" w:cs="Times New Roman"/>
+                <w:color w:val="172B4D"/>
+                <w:sz w:val="26"/>
+                <w:szCs w:val="26"/>
+                <w:shd w:val="clear" w:color="auto" w:fill="FFFFFF"/>
+              </w:rPr>
+              <w:t>"</w:t>
+            </w:r>
+            <w:r>
+              <w:rPr>
+                <w:rFonts w:ascii="Times New Roman" w:hAnsi="Times New Roman" w:cs="Times New Roman"/>
+                <w:color w:val="172B4D"/>
+                <w:sz w:val="26"/>
+                <w:szCs w:val="26"/>
+                <w:shd w:val="clear" w:color="auto" w:fill="FFFFFF"/>
+              </w:rPr>
+              <w:t>&lt;Message&gt;</w:t>
+            </w:r>
+            <w:r>
+              <w:rPr>
+                <w:rFonts w:ascii="Times New Roman" w:hAnsi="Times New Roman" w:cs="Times New Roman"/>
+                <w:color w:val="172B4D"/>
+                <w:sz w:val="26"/>
+                <w:szCs w:val="26"/>
+                <w:shd w:val="clear" w:color="auto" w:fill="FFFFFF"/>
+              </w:rPr>
+              <w:t>"</w:t>
+            </w:r>
+            <w:r>
+              <w:rPr>
+                <w:rFonts w:ascii="Times New Roman" w:hAnsi="Times New Roman" w:cs="Times New Roman"/>
+                <w:color w:val="172B4D"/>
+                <w:sz w:val="26"/>
+                <w:szCs w:val="26"/>
+                <w:shd w:val="clear" w:color="auto" w:fill="FFFFFF"/>
+              </w:rPr>
+              <w:t>,</w:t>
+            </w:r>
+          </w:p>
+          <w:p>
+            <w:pPr>
+              <w:rPr>
+                <w:rFonts w:ascii="Times New Roman" w:hAnsi="Times New Roman" w:cs="Times New Roman"/>
+                <w:color w:val="172B4D"/>
+                <w:sz w:val="26"/>
+                <w:szCs w:val="26"/>
+                <w:shd w:val="clear" w:color="auto" w:fill="FFFFFF"/>
+              </w:rPr>
+            </w:pPr>
+            <w:r>
+              <w:rPr>
+                <w:rFonts w:ascii="Times New Roman" w:hAnsi="Times New Roman" w:cs="Times New Roman"/>
+                <w:color w:val="172B4D"/>
+                <w:sz w:val="26"/>
+                <w:szCs w:val="26"/>
+                <w:shd w:val="clear" w:color="auto" w:fill="FFFFFF"/>
+              </w:rPr>
+              <w:t xml:space="preserve">    </w:t>
+            </w:r>
+            <w:r>
+              <w:rPr>
+                <w:rFonts w:ascii="Times New Roman" w:hAnsi="Times New Roman" w:cs="Times New Roman"/>
+                <w:color w:val="172B4D"/>
+                <w:sz w:val="26"/>
+                <w:szCs w:val="26"/>
+                <w:shd w:val="clear" w:color="auto" w:fill="FFFFFF"/>
+              </w:rPr>
+              <w:t>"</w:t>
+            </w:r>
+            <w:r>
+              <w:rPr>
+                <w:rFonts w:ascii="Times New Roman" w:hAnsi="Times New Roman" w:cs="Times New Roman"/>
+                <w:color w:val="172B4D"/>
+                <w:sz w:val="26"/>
+                <w:szCs w:val="26"/>
+                <w:shd w:val="clear" w:color="auto" w:fill="FFFFFF"/>
+              </w:rPr>
+              <w:t>Data</w:t>
+            </w:r>
+            <w:r>
+              <w:rPr>
+                <w:rFonts w:ascii="Times New Roman" w:hAnsi="Times New Roman" w:cs="Times New Roman"/>
+                <w:color w:val="172B4D"/>
+                <w:sz w:val="26"/>
+                <w:szCs w:val="26"/>
+                <w:shd w:val="clear" w:color="auto" w:fill="FFFFFF"/>
+              </w:rPr>
+              <w:t>"</w:t>
+            </w:r>
+            <w:r>
+              <w:rPr>
+                <w:rFonts w:ascii="Times New Roman" w:hAnsi="Times New Roman" w:cs="Times New Roman"/>
+                <w:color w:val="172B4D"/>
+                <w:sz w:val="26"/>
+                <w:szCs w:val="26"/>
+                <w:shd w:val="clear" w:color="auto" w:fill="FFFFFF"/>
+              </w:rPr>
+              <w:t xml:space="preserve">: </w:t>
+            </w:r>
+            <w:r>
+              <w:rPr>
+                <w:rFonts w:ascii="Times New Roman" w:hAnsi="Times New Roman" w:cs="Times New Roman"/>
+                <w:color w:val="172B4D"/>
+                <w:sz w:val="26"/>
+                <w:szCs w:val="26"/>
+                <w:shd w:val="clear" w:color="auto" w:fill="FFFFFF"/>
+              </w:rPr>
+              <w:t>"</w:t>
+            </w:r>
+            <w:r>
+              <w:rPr>
+                <w:rFonts w:ascii="Times New Roman" w:hAnsi="Times New Roman" w:cs="Times New Roman"/>
+                <w:color w:val="172B4D"/>
+                <w:sz w:val="26"/>
+                <w:szCs w:val="26"/>
+                <w:shd w:val="clear" w:color="auto" w:fill="FFFFFF"/>
+              </w:rPr>
+              <w:t>&lt;data&gt;</w:t>
+            </w:r>
+            <w:r>
+              <w:rPr>
+                <w:rFonts w:ascii="Times New Roman" w:hAnsi="Times New Roman" w:cs="Times New Roman"/>
+                <w:color w:val="172B4D"/>
+                <w:sz w:val="26"/>
+                <w:szCs w:val="26"/>
+                <w:shd w:val="clear" w:color="auto" w:fill="FFFFFF"/>
+              </w:rPr>
+              <w:t>"</w:t>
+            </w:r>
+            <w:r>
+              <w:rPr>
+                <w:rFonts w:ascii="Times New Roman" w:hAnsi="Times New Roman" w:cs="Times New Roman"/>
+                <w:color w:val="172B4D"/>
+                <w:sz w:val="26"/>
+                <w:szCs w:val="26"/>
+                <w:shd w:val="clear" w:color="auto" w:fill="FFFFFF"/>
+              </w:rPr>
+              <w:t>,</w:t>
+            </w:r>
+          </w:p>
+          <w:p>
+            <w:pPr>
+              <w:rPr>
+                <w:rFonts w:ascii="Times New Roman" w:hAnsi="Times New Roman" w:cs="Times New Roman"/>
+                <w:color w:val="172B4D"/>
+                <w:sz w:val="26"/>
+                <w:szCs w:val="26"/>
+                <w:shd w:val="clear" w:color="auto" w:fill="FFFFFF"/>
+              </w:rPr>
+            </w:pPr>
+          </w:p>
+          <w:p>
+            <w:pPr>
+              <w:rPr>
+                <w:rFonts w:ascii="Times New Roman" w:hAnsi="Times New Roman" w:cs="Times New Roman"/>
+                <w:sz w:val="26"/>
+                <w:szCs w:val="26"/>
+              </w:rPr>
+            </w:pPr>
+            <w:r>
+              <w:rPr>
+                <w:rFonts w:ascii="Times New Roman" w:hAnsi="Times New Roman" w:cs="Times New Roman"/>
+                <w:color w:val="172B4D"/>
+                <w:sz w:val="26"/>
+                <w:szCs w:val="26"/>
+                <w:shd w:val="clear" w:color="auto" w:fill="FFFFFF"/>
+              </w:rPr>
+              <w:t>}</w:t>
+            </w:r>
+            <w:bookmarkStart w:id="0" w:name="_GoBack"/>
+            <w:bookmarkEnd w:id="0"/>
           </w:p>
         </w:tc>
         <w:tc>
@@ -3004,6 +3771,144 @@
     </w:lvl>
   </w:abstractNum>
   <w:abstractNum w:abstractNumId="5" w15:restartNumberingAfterBreak="0">
+    <w:nsid w:val="43E270F9"/>
+    <w:multiLevelType w:val="hybridMultilevel"/>
+    <w:tmpl w:val="AFE2FA24"/>
+    <w:lvl w:ilvl="0" w:tplc="3F925858">
+      <w:start w:val="1"/>
+      <w:numFmt w:val="bullet"/>
+      <w:lvlText w:val=""/>
+      <w:lvlJc w:val="center"/>
+      <w:pPr>
+        <w:ind w:left="720" w:hanging="360"/>
+      </w:pPr>
+      <w:rPr>
+        <w:rFonts w:ascii="Wingdings" w:hAnsi="Wingdings" w:hint="default"/>
+        <w:b w:val="0"/>
+        <w:bCs w:val="0"/>
+        <w:i w:val="0"/>
+        <w:iCs w:val="0"/>
+        <w:caps w:val="0"/>
+        <w:strike w:val="0"/>
+        <w:dstrike w:val="0"/>
+        <w:outline w:val="0"/>
+        <w:shadow w:val="0"/>
+        <w:emboss w:val="0"/>
+        <w:imprint w:val="0"/>
+        <w:vanish w:val="0"/>
+        <w:color w:val="1F4E79" w:themeColor="accent1" w:themeShade="80"/>
+        <w:spacing w:val="0"/>
+        <w:kern w:val="0"/>
+        <w:position w:val="0"/>
+        <w:u w:val="none"/>
+        <w:effect w:val="none"/>
+        <w:vertAlign w:val="baseline"/>
+        <w:em w:val="none"/>
+        <w14:ligatures w14:val="none"/>
+        <w14:numForm w14:val="default"/>
+        <w14:numSpacing w14:val="default"/>
+        <w14:stylisticSets/>
+        <w14:cntxtAlts w14:val="0"/>
+      </w:rPr>
+    </w:lvl>
+    <w:lvl w:ilvl="1" w:tplc="04090003" w:tentative="1">
+      <w:start w:val="1"/>
+      <w:numFmt w:val="bullet"/>
+      <w:lvlText w:val="o"/>
+      <w:lvlJc w:val="left"/>
+      <w:pPr>
+        <w:ind w:left="1440" w:hanging="360"/>
+      </w:pPr>
+      <w:rPr>
+        <w:rFonts w:ascii="Courier New" w:hAnsi="Courier New" w:cs="Courier New" w:hint="default"/>
+      </w:rPr>
+    </w:lvl>
+    <w:lvl w:ilvl="2" w:tplc="04090005" w:tentative="1">
+      <w:start w:val="1"/>
+      <w:numFmt w:val="bullet"/>
+      <w:lvlText w:val=""/>
+      <w:lvlJc w:val="left"/>
+      <w:pPr>
+        <w:ind w:left="2160" w:hanging="360"/>
+      </w:pPr>
+      <w:rPr>
+        <w:rFonts w:ascii="Wingdings" w:hAnsi="Wingdings" w:hint="default"/>
+      </w:rPr>
+    </w:lvl>
+    <w:lvl w:ilvl="3" w:tplc="04090001" w:tentative="1">
+      <w:start w:val="1"/>
+      <w:numFmt w:val="bullet"/>
+      <w:lvlText w:val=""/>
+      <w:lvlJc w:val="left"/>
+      <w:pPr>
+        <w:ind w:left="2880" w:hanging="360"/>
+      </w:pPr>
+      <w:rPr>
+        <w:rFonts w:ascii="Symbol" w:hAnsi="Symbol" w:hint="default"/>
+      </w:rPr>
+    </w:lvl>
+    <w:lvl w:ilvl="4" w:tplc="04090003" w:tentative="1">
+      <w:start w:val="1"/>
+      <w:numFmt w:val="bullet"/>
+      <w:lvlText w:val="o"/>
+      <w:lvlJc w:val="left"/>
+      <w:pPr>
+        <w:ind w:left="3600" w:hanging="360"/>
+      </w:pPr>
+      <w:rPr>
+        <w:rFonts w:ascii="Courier New" w:hAnsi="Courier New" w:cs="Courier New" w:hint="default"/>
+      </w:rPr>
+    </w:lvl>
+    <w:lvl w:ilvl="5" w:tplc="04090005" w:tentative="1">
+      <w:start w:val="1"/>
+      <w:numFmt w:val="bullet"/>
+      <w:lvlText w:val=""/>
+      <w:lvlJc w:val="left"/>
+      <w:pPr>
+        <w:ind w:left="4320" w:hanging="360"/>
+      </w:pPr>
+      <w:rPr>
+        <w:rFonts w:ascii="Wingdings" w:hAnsi="Wingdings" w:hint="default"/>
+      </w:rPr>
+    </w:lvl>
+    <w:lvl w:ilvl="6" w:tplc="04090001" w:tentative="1">
+      <w:start w:val="1"/>
+      <w:numFmt w:val="bullet"/>
+      <w:lvlText w:val=""/>
+      <w:lvlJc w:val="left"/>
+      <w:pPr>
+        <w:ind w:left="5040" w:hanging="360"/>
+      </w:pPr>
+      <w:rPr>
+        <w:rFonts w:ascii="Symbol" w:hAnsi="Symbol" w:hint="default"/>
+      </w:rPr>
+    </w:lvl>
+    <w:lvl w:ilvl="7" w:tplc="04090003" w:tentative="1">
+      <w:start w:val="1"/>
+      <w:numFmt w:val="bullet"/>
+      <w:lvlText w:val="o"/>
+      <w:lvlJc w:val="left"/>
+      <w:pPr>
+        <w:ind w:left="5760" w:hanging="360"/>
+      </w:pPr>
+      <w:rPr>
+        <w:rFonts w:ascii="Courier New" w:hAnsi="Courier New" w:cs="Courier New" w:hint="default"/>
+      </w:rPr>
+    </w:lvl>
+    <w:lvl w:ilvl="8" w:tplc="04090005" w:tentative="1">
+      <w:start w:val="1"/>
+      <w:numFmt w:val="bullet"/>
+      <w:lvlText w:val=""/>
+      <w:lvlJc w:val="left"/>
+      <w:pPr>
+        <w:ind w:left="6480" w:hanging="360"/>
+      </w:pPr>
+      <w:rPr>
+        <w:rFonts w:ascii="Wingdings" w:hAnsi="Wingdings" w:hint="default"/>
+      </w:rPr>
+    </w:lvl>
+  </w:abstractNum>
+  <w:abstractNum w:abstractNumId="6" w15:restartNumberingAfterBreak="0">
     <w:nsid w:val="52456922"/>
     <w:multiLevelType w:val="hybridMultilevel"/>
     <w:tmpl w:val="1D1E5F16"/>
@@ -3090,7 +3995,7 @@
       </w:pPr>
     </w:lvl>
   </w:abstractNum>
-  <w:abstractNum w:abstractNumId="6" w15:restartNumberingAfterBreak="0">
+  <w:abstractNum w:abstractNumId="7" w15:restartNumberingAfterBreak="0">
     <w:nsid w:val="569B4B6A"/>
     <w:multiLevelType w:val="hybridMultilevel"/>
     <w:tmpl w:val="DC72C518"/>
@@ -3204,7 +4109,7 @@
       </w:rPr>
     </w:lvl>
   </w:abstractNum>
-  <w:abstractNum w:abstractNumId="7" w15:restartNumberingAfterBreak="0">
+  <w:abstractNum w:abstractNumId="8" w15:restartNumberingAfterBreak="0">
     <w:nsid w:val="5E8E27AF"/>
     <w:multiLevelType w:val="hybridMultilevel"/>
     <w:tmpl w:val="5F967590"/>
@@ -3317,7 +4222,7 @@
       </w:rPr>
     </w:lvl>
   </w:abstractNum>
-  <w:abstractNum w:abstractNumId="8" w15:restartNumberingAfterBreak="0">
+  <w:abstractNum w:abstractNumId="9" w15:restartNumberingAfterBreak="0">
     <w:nsid w:val="611704B3"/>
     <w:multiLevelType w:val="hybridMultilevel"/>
     <w:tmpl w:val="D2B066E2"/>
@@ -3430,7 +4335,7 @@
       </w:rPr>
     </w:lvl>
   </w:abstractNum>
-  <w:abstractNum w:abstractNumId="9" w15:restartNumberingAfterBreak="0">
+  <w:abstractNum w:abstractNumId="10" w15:restartNumberingAfterBreak="0">
     <w:nsid w:val="7D9E655B"/>
     <w:multiLevelType w:val="hybridMultilevel"/>
     <w:tmpl w:val="3EA0FCB2"/>
@@ -3524,7 +4429,7 @@
     </w:lvl>
   </w:abstractNum>
   <w:num w:numId="1">
-    <w:abstractNumId w:val="6"/>
+    <w:abstractNumId w:val="7"/>
   </w:num>
   <w:num w:numId="2">
     <w:abstractNumId w:val="4"/>
@@ -3539,13 +4444,13 @@
     </w:lvlOverride>
   </w:num>
   <w:num w:numId="5">
-    <w:abstractNumId w:val="5"/>
+    <w:abstractNumId w:val="6"/>
   </w:num>
   <w:num w:numId="6">
     <w:abstractNumId w:val="2"/>
   </w:num>
   <w:num w:numId="7">
-    <w:abstractNumId w:val="9"/>
+    <w:abstractNumId w:val="10"/>
   </w:num>
   <w:num w:numId="8">
     <w:abstractNumId w:val="1"/>
@@ -3554,7 +4459,7 @@
     <w:abstractNumId w:val="3"/>
   </w:num>
   <w:num w:numId="10">
-    <w:abstractNumId w:val="7"/>
+    <w:abstractNumId w:val="8"/>
   </w:num>
   <w:num w:numId="11">
     <w:abstractNumId w:val="2"/>
@@ -3563,7 +4468,10 @@
     </w:lvlOverride>
   </w:num>
   <w:num w:numId="12">
-    <w:abstractNumId w:val="8"/>
+    <w:abstractNumId w:val="9"/>
+  </w:num>
+  <w:num w:numId="13">
+    <w:abstractNumId w:val="5"/>
   </w:num>
 </w:numbering>
 </file>

</xml_diff>